<commit_message>
report editing after consent
</commit_message>
<xml_diff>
--- a/documentation/report.docx
+++ b/documentation/report.docx
@@ -10,18 +10,20 @@
           <w:docPartUnique/>
         </w:docPartObj>
       </w:sdtPr>
-      <w:sdtEndPr/>
       <w:sdtContent>
         <w:p>
+          <w:pPr>
+            <w:jc w:val="right"/>
+          </w:pPr>
           <w:r>
             <w:rPr>
               <w:noProof/>
             </w:rPr>
             <w:drawing>
-              <wp:inline distT="0" distB="0" distL="0" distR="0" wp14:anchorId="5EAFB898" wp14:editId="7F2E1DE3">
-                <wp:extent cx="8229600" cy="852170"/>
-                <wp:effectExtent l="0" t="0" r="0" b="5080"/>
-                <wp:docPr id="1" name="Picture 1"/>
+              <wp:inline distT="0" distB="0" distL="0" distR="0">
+                <wp:extent cx="4078605" cy="1098833"/>
+                <wp:effectExtent l="0" t="0" r="0" b="6350"/>
+                <wp:docPr id="9" name="Picture 9"/>
                 <wp:cNvGraphicFramePr>
                   <a:graphicFrameLocks xmlns:a="http://schemas.openxmlformats.org/drawingml/2006/main" noChangeAspect="1"/>
                 </wp:cNvGraphicFramePr>
@@ -29,11 +31,17 @@
                   <a:graphicData uri="http://schemas.openxmlformats.org/drawingml/2006/picture">
                     <pic:pic xmlns:pic="http://schemas.openxmlformats.org/drawingml/2006/picture">
                       <pic:nvPicPr>
-                        <pic:cNvPr id="1" name=""/>
+                        <pic:cNvPr id="9" name="bht.png"/>
                         <pic:cNvPicPr/>
                       </pic:nvPicPr>
                       <pic:blipFill>
-                        <a:blip r:embed="rId8"/>
+                        <a:blip r:embed="rId8">
+                          <a:extLst>
+                            <a:ext uri="{28A0092B-C50C-407E-A947-70E740481C1C}">
+                              <a14:useLocalDpi xmlns:a14="http://schemas.microsoft.com/office/drawing/2010/main" val="0"/>
+                            </a:ext>
+                          </a:extLst>
+                        </a:blip>
                         <a:stretch>
                           <a:fillRect/>
                         </a:stretch>
@@ -41,7 +49,7 @@
                       <pic:spPr>
                         <a:xfrm>
                           <a:off x="0" y="0"/>
-                          <a:ext cx="8229600" cy="852170"/>
+                          <a:ext cx="4203764" cy="1132553"/>
                         </a:xfrm>
                         <a:prstGeom prst="rect">
                           <a:avLst/>
@@ -132,7 +140,6 @@
                                   <w:dataBinding w:prefixMappings="xmlns:ns0='http://purl.org/dc/elements/1.1/' xmlns:ns1='http://schemas.openxmlformats.org/package/2006/metadata/core-properties' " w:xpath="/ns1:coreProperties[1]/ns0:creator[1]" w:storeItemID="{6C3C8BC8-F283-45AE-878A-BAB7291924A1}"/>
                                   <w:text/>
                                 </w:sdtPr>
-                                <w:sdtEndPr/>
                                 <w:sdtContent>
                                   <w:p>
                                     <w:pPr>
@@ -179,7 +186,6 @@
                                     <w:dataBinding w:prefixMappings="xmlns:ns0='http://schemas.microsoft.com/office/2006/coverPageProps' " w:xpath="/ns0:CoverPageProperties[1]/ns0:CompanyEmail[1]" w:storeItemID="{55AF091B-3C7A-41E3-B477-F2FDAA23CFDA}"/>
                                     <w:text/>
                                   </w:sdtPr>
-                                  <w:sdtEndPr/>
                                   <w:sdtContent>
                                     <w:r>
                                       <w:rPr>
@@ -229,7 +235,7 @@
                     <v:stroke joinstyle="miter"/>
                     <v:path gradientshapeok="t" o:connecttype="rect"/>
                   </v:shapetype>
-                  <v:shape id="Text Box 152" o:spid="_x0000_s1026" type="#_x0000_t202" style="position:absolute;margin-left:0;margin-top:0;width:8in;height:1in;z-index:251659264;visibility:visible;mso-wrap-style:square;mso-width-percent:941;mso-height-percent:92;mso-top-percent:818;mso-wrap-distance-left:9pt;mso-wrap-distance-top:0;mso-wrap-distance-right:9pt;mso-wrap-distance-bottom:0;mso-position-horizontal:center;mso-position-horizontal-relative:page;mso-position-vertical-relative:page;mso-width-percent:941;mso-height-percent:92;mso-top-percent:818;mso-width-relative:page;mso-height-relative:page;v-text-anchor:bottom" o:gfxdata="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" filled="f" stroked="f" strokeweight=".5pt">
+                  <v:shape id="Text Box 152" o:spid="_x0000_s1026" type="#_x0000_t202" style="position:absolute;left:0;text-align:left;margin-left:0;margin-top:0;width:8in;height:1in;z-index:251659264;visibility:visible;mso-wrap-style:square;mso-width-percent:941;mso-height-percent:92;mso-top-percent:818;mso-wrap-distance-left:9pt;mso-wrap-distance-top:0;mso-wrap-distance-right:9pt;mso-wrap-distance-bottom:0;mso-position-horizontal:center;mso-position-horizontal-relative:page;mso-position-vertical-relative:page;mso-width-percent:941;mso-height-percent:92;mso-top-percent:818;mso-width-relative:page;mso-height-relative:page;v-text-anchor:bottom" o:gfxdata="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" filled="f" stroked="f" strokeweight=".5pt">
                     <v:textbox inset="126pt,0,54pt,0">
                       <w:txbxContent>
                         <w:sdt>
@@ -408,7 +414,6 @@
                                     <w:dataBinding w:prefixMappings="xmlns:ns0='http://purl.org/dc/elements/1.1/' xmlns:ns1='http://schemas.openxmlformats.org/package/2006/metadata/core-properties' " w:xpath="/ns1:coreProperties[1]/ns0:title[1]" w:storeItemID="{6C3C8BC8-F283-45AE-878A-BAB7291924A1}"/>
                                     <w:text w:multiLine="1"/>
                                   </w:sdtPr>
-                                  <w:sdtEndPr/>
                                   <w:sdtContent>
                                     <w:r>
                                       <w:rPr>
@@ -436,7 +441,6 @@
                                   <w:dataBinding w:prefixMappings="xmlns:ns0='http://purl.org/dc/elements/1.1/' xmlns:ns1='http://schemas.openxmlformats.org/package/2006/metadata/core-properties' " w:xpath="/ns1:coreProperties[1]/ns0:subject[1]" w:storeItemID="{6C3C8BC8-F283-45AE-878A-BAB7291924A1}"/>
                                   <w:text/>
                                 </w:sdtPr>
-                                <w:sdtEndPr/>
                                 <w:sdtContent>
                                   <w:p>
                                     <w:pPr>
@@ -482,7 +486,7 @@
               </mc:Choice>
               <mc:Fallback>
                 <w:pict>
-                  <v:shape id="Text Box 154" o:spid="_x0000_s1027" type="#_x0000_t202" style="position:absolute;margin-left:0;margin-top:0;width:8in;height:286.5pt;z-index:251658240;visibility:visible;mso-wrap-style:square;mso-width-percent:941;mso-height-percent:363;mso-top-percent:300;mso-wrap-distance-left:9pt;mso-wrap-distance-top:0;mso-wrap-distance-right:9pt;mso-wrap-distance-bottom:0;mso-position-horizontal:center;mso-position-horizontal-relative:page;mso-position-vertical-relative:page;mso-width-percent:941;mso-height-percent:363;mso-top-percent:300;mso-width-relative:page;mso-height-relative:page;v-text-anchor:bottom" o:gfxdata="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" filled="f" stroked="f" strokeweight=".5pt">
+                  <v:shape id="Text Box 154" o:spid="_x0000_s1027" type="#_x0000_t202" style="position:absolute;left:0;text-align:left;margin-left:0;margin-top:0;width:8in;height:286.5pt;z-index:251658240;visibility:visible;mso-wrap-style:square;mso-width-percent:941;mso-height-percent:363;mso-top-percent:300;mso-wrap-distance-left:9pt;mso-wrap-distance-top:0;mso-wrap-distance-right:9pt;mso-wrap-distance-bottom:0;mso-position-horizontal:center;mso-position-horizontal-relative:page;mso-position-vertical-relative:page;mso-width-percent:941;mso-height-percent:363;mso-top-percent:300;mso-width-relative:page;mso-height-relative:page;v-text-anchor:bottom" o:gfxdata="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" filled="f" stroked="f" strokeweight=".5pt">
                     <v:textbox inset="126pt,0,54pt,0">
                       <w:txbxContent>
                         <w:p>
@@ -1008,7 +1012,43 @@
           <w:sz w:val="28"/>
           <w:szCs w:val="28"/>
         </w:rPr>
-        <w:t xml:space="preserve">To train and test my implementation I used two type of crypto currency data (Bitcoin and Ethereum). All the data are downloaded from </w:t>
+        <w:t>To train and test my implementation I used two type of crypto currency data (</w:t>
+      </w:r>
+      <w:proofErr w:type="spellStart"/>
+      <w:r>
+        <w:rPr>
+          <w:rFonts w:ascii="Times New Roman" w:hAnsi="Times New Roman" w:cs="Times New Roman"/>
+          <w:sz w:val="28"/>
+          <w:szCs w:val="28"/>
+        </w:rPr>
+        <w:t>Bitcoin</w:t>
+      </w:r>
+      <w:proofErr w:type="spellEnd"/>
+      <w:r>
+        <w:rPr>
+          <w:rFonts w:ascii="Times New Roman" w:hAnsi="Times New Roman" w:cs="Times New Roman"/>
+          <w:sz w:val="28"/>
+          <w:szCs w:val="28"/>
+        </w:rPr>
+        <w:t xml:space="preserve"> and </w:t>
+      </w:r>
+      <w:proofErr w:type="spellStart"/>
+      <w:r>
+        <w:rPr>
+          <w:rFonts w:ascii="Times New Roman" w:hAnsi="Times New Roman" w:cs="Times New Roman"/>
+          <w:sz w:val="28"/>
+          <w:szCs w:val="28"/>
+        </w:rPr>
+        <w:t>Ethereum</w:t>
+      </w:r>
+      <w:proofErr w:type="spellEnd"/>
+      <w:r>
+        <w:rPr>
+          <w:rFonts w:ascii="Times New Roman" w:hAnsi="Times New Roman" w:cs="Times New Roman"/>
+          <w:sz w:val="28"/>
+          <w:szCs w:val="28"/>
+        </w:rPr>
+        <w:t xml:space="preserve">). All the data are downloaded from </w:t>
       </w:r>
       <w:hyperlink r:id="rId10" w:history="1">
         <w:r>
@@ -1048,6 +1088,7 @@
           <w:szCs w:val="28"/>
         </w:rPr>
       </w:pPr>
+      <w:proofErr w:type="spellStart"/>
       <w:r>
         <w:rPr>
           <w:rFonts w:ascii="Times New Roman" w:hAnsi="Times New Roman" w:cs="Times New Roman"/>
@@ -1055,8 +1096,9 @@
           <w:sz w:val="28"/>
           <w:szCs w:val="28"/>
         </w:rPr>
-        <w:t xml:space="preserve">Bitcoin </w:t>
-      </w:r>
+        <w:t>Bitcoin</w:t>
+      </w:r>
+      <w:proofErr w:type="spellEnd"/>
       <w:r>
         <w:rPr>
           <w:rFonts w:ascii="Times New Roman" w:hAnsi="Times New Roman" w:cs="Times New Roman"/>
@@ -1064,6 +1106,15 @@
           <w:sz w:val="28"/>
           <w:szCs w:val="28"/>
         </w:rPr>
+        <w:t xml:space="preserve"> </w:t>
+      </w:r>
+      <w:r>
+        <w:rPr>
+          <w:rFonts w:ascii="Times New Roman" w:hAnsi="Times New Roman" w:cs="Times New Roman"/>
+          <w:b/>
+          <w:sz w:val="28"/>
+          <w:szCs w:val="28"/>
+        </w:rPr>
         <w:t>data:</w:t>
       </w:r>
       <w:r>
@@ -1082,13 +1133,23 @@
         </w:rPr>
         <w:t xml:space="preserve"> </w:t>
       </w:r>
-      <w:r>
-        <w:rPr>
-          <w:rFonts w:ascii="Times New Roman" w:hAnsi="Times New Roman" w:cs="Times New Roman"/>
-          <w:sz w:val="28"/>
-          <w:szCs w:val="28"/>
-        </w:rPr>
-        <w:t>Volume). These data are available from 9/17/2014 to 6/15/2022.</w:t>
+      <w:proofErr w:type="gramStart"/>
+      <w:r>
+        <w:rPr>
+          <w:rFonts w:ascii="Times New Roman" w:hAnsi="Times New Roman" w:cs="Times New Roman"/>
+          <w:sz w:val="28"/>
+          <w:szCs w:val="28"/>
+        </w:rPr>
+        <w:t>Volume</w:t>
+      </w:r>
+      <w:proofErr w:type="gramEnd"/>
+      <w:r>
+        <w:rPr>
+          <w:rFonts w:ascii="Times New Roman" w:hAnsi="Times New Roman" w:cs="Times New Roman"/>
+          <w:sz w:val="28"/>
+          <w:szCs w:val="28"/>
+        </w:rPr>
+        <w:t>). These data are available from 9/17/2014 to 6/15/2022.</w:t>
       </w:r>
     </w:p>
     <w:p>
@@ -1109,6 +1170,7 @@
           <w:szCs w:val="28"/>
         </w:rPr>
       </w:pPr>
+      <w:proofErr w:type="spellStart"/>
       <w:r>
         <w:rPr>
           <w:rFonts w:ascii="Times New Roman" w:hAnsi="Times New Roman" w:cs="Times New Roman"/>
@@ -1116,15 +1178,43 @@
           <w:sz w:val="28"/>
           <w:szCs w:val="28"/>
         </w:rPr>
-        <w:t>Ethereum data:</w:t>
-      </w:r>
-      <w:r>
-        <w:rPr>
-          <w:rFonts w:ascii="Times New Roman" w:hAnsi="Times New Roman" w:cs="Times New Roman"/>
-          <w:sz w:val="28"/>
-          <w:szCs w:val="28"/>
-        </w:rPr>
-        <w:t xml:space="preserve"> Total number of 1,680 data points and also has same columns as Bitcoin and the data points are distributed from 2017-11-09 to 2022-06-15.</w:t>
+        <w:t>Ethereum</w:t>
+      </w:r>
+      <w:proofErr w:type="spellEnd"/>
+      <w:r>
+        <w:rPr>
+          <w:rFonts w:ascii="Times New Roman" w:hAnsi="Times New Roman" w:cs="Times New Roman"/>
+          <w:b/>
+          <w:sz w:val="28"/>
+          <w:szCs w:val="28"/>
+        </w:rPr>
+        <w:t xml:space="preserve"> data:</w:t>
+      </w:r>
+      <w:r>
+        <w:rPr>
+          <w:rFonts w:ascii="Times New Roman" w:hAnsi="Times New Roman" w:cs="Times New Roman"/>
+          <w:sz w:val="28"/>
+          <w:szCs w:val="28"/>
+        </w:rPr>
+        <w:t xml:space="preserve"> Total number of 1,680 data points and also has same columns as </w:t>
+      </w:r>
+      <w:proofErr w:type="spellStart"/>
+      <w:r>
+        <w:rPr>
+          <w:rFonts w:ascii="Times New Roman" w:hAnsi="Times New Roman" w:cs="Times New Roman"/>
+          <w:sz w:val="28"/>
+          <w:szCs w:val="28"/>
+        </w:rPr>
+        <w:t>Bitcoin</w:t>
+      </w:r>
+      <w:proofErr w:type="spellEnd"/>
+      <w:r>
+        <w:rPr>
+          <w:rFonts w:ascii="Times New Roman" w:hAnsi="Times New Roman" w:cs="Times New Roman"/>
+          <w:sz w:val="28"/>
+          <w:szCs w:val="28"/>
+        </w:rPr>
+        <w:t xml:space="preserve"> and the data points are distributed from 2017-11-09 to 2022-06-15.</w:t>
       </w:r>
     </w:p>
     <w:p>
@@ -1185,15 +1275,51 @@
           <w:sz w:val="28"/>
           <w:szCs w:val="28"/>
         </w:rPr>
-        <w:t xml:space="preserve"> I used google co</w:t>
-      </w:r>
-      <w:r>
-        <w:rPr>
-          <w:rFonts w:ascii="Times New Roman" w:hAnsi="Times New Roman" w:cs="Times New Roman"/>
-          <w:sz w:val="28"/>
-          <w:szCs w:val="28"/>
-        </w:rPr>
-        <w:t>lab for this project as my IDE.</w:t>
+        <w:t xml:space="preserve"> I used </w:t>
+      </w:r>
+      <w:proofErr w:type="spellStart"/>
+      <w:r>
+        <w:rPr>
+          <w:rFonts w:ascii="Times New Roman" w:hAnsi="Times New Roman" w:cs="Times New Roman"/>
+          <w:sz w:val="28"/>
+          <w:szCs w:val="28"/>
+        </w:rPr>
+        <w:t>google</w:t>
+      </w:r>
+      <w:proofErr w:type="spellEnd"/>
+      <w:r>
+        <w:rPr>
+          <w:rFonts w:ascii="Times New Roman" w:hAnsi="Times New Roman" w:cs="Times New Roman"/>
+          <w:sz w:val="28"/>
+          <w:szCs w:val="28"/>
+        </w:rPr>
+        <w:t xml:space="preserve"> </w:t>
+      </w:r>
+      <w:proofErr w:type="spellStart"/>
+      <w:r>
+        <w:rPr>
+          <w:rFonts w:ascii="Times New Roman" w:hAnsi="Times New Roman" w:cs="Times New Roman"/>
+          <w:sz w:val="28"/>
+          <w:szCs w:val="28"/>
+        </w:rPr>
+        <w:t>co</w:t>
+      </w:r>
+      <w:r>
+        <w:rPr>
+          <w:rFonts w:ascii="Times New Roman" w:hAnsi="Times New Roman" w:cs="Times New Roman"/>
+          <w:sz w:val="28"/>
+          <w:szCs w:val="28"/>
+        </w:rPr>
+        <w:t>lab</w:t>
+      </w:r>
+      <w:proofErr w:type="spellEnd"/>
+      <w:r>
+        <w:rPr>
+          <w:rFonts w:ascii="Times New Roman" w:hAnsi="Times New Roman" w:cs="Times New Roman"/>
+          <w:sz w:val="28"/>
+          <w:szCs w:val="28"/>
+        </w:rPr>
+        <w:t xml:space="preserve"> for this project as my IDE.</w:t>
       </w:r>
     </w:p>
     <w:p>
@@ -1369,7 +1495,43 @@
           <w:sz w:val="28"/>
           <w:szCs w:val="28"/>
         </w:rPr>
-        <w:t xml:space="preserve"> As I use data file from google drive. So, I used mount to connect the notebook with google drive.</w:t>
+        <w:t xml:space="preserve"> As I use data file from </w:t>
+      </w:r>
+      <w:proofErr w:type="spellStart"/>
+      <w:r>
+        <w:rPr>
+          <w:rFonts w:ascii="Times New Roman" w:hAnsi="Times New Roman" w:cs="Times New Roman"/>
+          <w:sz w:val="28"/>
+          <w:szCs w:val="28"/>
+        </w:rPr>
+        <w:t>google</w:t>
+      </w:r>
+      <w:proofErr w:type="spellEnd"/>
+      <w:r>
+        <w:rPr>
+          <w:rFonts w:ascii="Times New Roman" w:hAnsi="Times New Roman" w:cs="Times New Roman"/>
+          <w:sz w:val="28"/>
+          <w:szCs w:val="28"/>
+        </w:rPr>
+        <w:t xml:space="preserve"> drive. So, I used mount to connect the notebook with </w:t>
+      </w:r>
+      <w:proofErr w:type="spellStart"/>
+      <w:r>
+        <w:rPr>
+          <w:rFonts w:ascii="Times New Roman" w:hAnsi="Times New Roman" w:cs="Times New Roman"/>
+          <w:sz w:val="28"/>
+          <w:szCs w:val="28"/>
+        </w:rPr>
+        <w:t>google</w:t>
+      </w:r>
+      <w:proofErr w:type="spellEnd"/>
+      <w:r>
+        <w:rPr>
+          <w:rFonts w:ascii="Times New Roman" w:hAnsi="Times New Roman" w:cs="Times New Roman"/>
+          <w:sz w:val="28"/>
+          <w:szCs w:val="28"/>
+        </w:rPr>
+        <w:t xml:space="preserve"> drive.</w:t>
       </w:r>
     </w:p>
     <w:p>
@@ -2652,7 +2814,43 @@
           <w:sz w:val="28"/>
           <w:szCs w:val="28"/>
         </w:rPr>
-        <w:t xml:space="preserve"> In my code base I used 3 layers of LSTM. Though I used stacked LSTM the first 2 return sequence are true. I also used ‘adam’ as the optimizer and ‘mean_squared_error’ as loss function.</w:t>
+        <w:t xml:space="preserve"> In my code base I used 3 layers of LSTM. Though I used stacked LSTM the first 2 return sequence are true. I also used ‘</w:t>
+      </w:r>
+      <w:proofErr w:type="spellStart"/>
+      <w:r>
+        <w:rPr>
+          <w:rFonts w:ascii="Times New Roman" w:hAnsi="Times New Roman" w:cs="Times New Roman"/>
+          <w:sz w:val="28"/>
+          <w:szCs w:val="28"/>
+        </w:rPr>
+        <w:t>adam</w:t>
+      </w:r>
+      <w:proofErr w:type="spellEnd"/>
+      <w:r>
+        <w:rPr>
+          <w:rFonts w:ascii="Times New Roman" w:hAnsi="Times New Roman" w:cs="Times New Roman"/>
+          <w:sz w:val="28"/>
+          <w:szCs w:val="28"/>
+        </w:rPr>
+        <w:t>’ as the optimizer and ‘</w:t>
+      </w:r>
+      <w:proofErr w:type="spellStart"/>
+      <w:r>
+        <w:rPr>
+          <w:rFonts w:ascii="Times New Roman" w:hAnsi="Times New Roman" w:cs="Times New Roman"/>
+          <w:sz w:val="28"/>
+          <w:szCs w:val="28"/>
+        </w:rPr>
+        <w:t>mean_squared_error</w:t>
+      </w:r>
+      <w:proofErr w:type="spellEnd"/>
+      <w:r>
+        <w:rPr>
+          <w:rFonts w:ascii="Times New Roman" w:hAnsi="Times New Roman" w:cs="Times New Roman"/>
+          <w:sz w:val="28"/>
+          <w:szCs w:val="28"/>
+        </w:rPr>
+        <w:t>’ as loss function.</w:t>
       </w:r>
     </w:p>
     <w:p>
@@ -2750,13 +2948,23 @@
         </w:rPr>
         <w:t xml:space="preserve"> </w:t>
       </w:r>
+      <w:proofErr w:type="spellStart"/>
       <w:r>
         <w:rPr>
           <w:rFonts w:ascii="Times New Roman" w:hAnsi="Times New Roman" w:cs="Times New Roman"/>
           <w:sz w:val="24"/>
           <w:szCs w:val="24"/>
         </w:rPr>
-        <w:t>Init. LSTM model</w:t>
+        <w:t>Init.</w:t>
+      </w:r>
+      <w:proofErr w:type="spellEnd"/>
+      <w:r>
+        <w:rPr>
+          <w:rFonts w:ascii="Times New Roman" w:hAnsi="Times New Roman" w:cs="Times New Roman"/>
+          <w:sz w:val="24"/>
+          <w:szCs w:val="24"/>
+        </w:rPr>
+        <w:t xml:space="preserve"> LSTM model</w:t>
       </w:r>
     </w:p>
     <w:p>
@@ -3066,7 +3274,25 @@
           <w:sz w:val="28"/>
           <w:szCs w:val="28"/>
         </w:rPr>
-        <w:t>calculate the RMSE value I need to re-scale the prediction and actual data and then used mean_square_error function to calculate the value.</w:t>
+        <w:t xml:space="preserve">calculate the RMSE value I need to re-scale the prediction and actual data and then used </w:t>
+      </w:r>
+      <w:proofErr w:type="spellStart"/>
+      <w:r>
+        <w:rPr>
+          <w:rFonts w:ascii="Times New Roman" w:hAnsi="Times New Roman" w:cs="Times New Roman"/>
+          <w:sz w:val="28"/>
+          <w:szCs w:val="28"/>
+        </w:rPr>
+        <w:t>mean_square_error</w:t>
+      </w:r>
+      <w:proofErr w:type="spellEnd"/>
+      <w:r>
+        <w:rPr>
+          <w:rFonts w:ascii="Times New Roman" w:hAnsi="Times New Roman" w:cs="Times New Roman"/>
+          <w:sz w:val="28"/>
+          <w:szCs w:val="28"/>
+        </w:rPr>
+        <w:t xml:space="preserve"> function to calculate the value.</w:t>
       </w:r>
     </w:p>
     <w:p>
@@ -3399,7 +3625,25 @@
           <w:sz w:val="28"/>
           <w:szCs w:val="28"/>
         </w:rPr>
-        <w:t xml:space="preserve">I used pyplot function to plot the prediction value and predicted value. </w:t>
+        <w:t xml:space="preserve">I used </w:t>
+      </w:r>
+      <w:proofErr w:type="spellStart"/>
+      <w:r>
+        <w:rPr>
+          <w:rFonts w:ascii="Times New Roman" w:hAnsi="Times New Roman" w:cs="Times New Roman"/>
+          <w:sz w:val="28"/>
+          <w:szCs w:val="28"/>
+        </w:rPr>
+        <w:t>pyplot</w:t>
+      </w:r>
+      <w:proofErr w:type="spellEnd"/>
+      <w:r>
+        <w:rPr>
+          <w:rFonts w:ascii="Times New Roman" w:hAnsi="Times New Roman" w:cs="Times New Roman"/>
+          <w:sz w:val="28"/>
+          <w:szCs w:val="28"/>
+        </w:rPr>
+        <w:t xml:space="preserve"> function to plot the prediction value and predicted value. </w:t>
       </w:r>
     </w:p>
     <w:p>
@@ -3754,7 +3998,89 @@
           <w:sz w:val="28"/>
           <w:szCs w:val="28"/>
         </w:rPr>
-        <w:t xml:space="preserve"> In this project I used 4 hyper parameters. They are time_step, lstm_unit, epocs, batch_size.</w:t>
+        <w:t xml:space="preserve"> In this project I used 4 hyper parameters. They are </w:t>
+      </w:r>
+      <w:proofErr w:type="spellStart"/>
+      <w:r>
+        <w:rPr>
+          <w:rFonts w:ascii="Times New Roman" w:hAnsi="Times New Roman" w:cs="Times New Roman"/>
+          <w:sz w:val="28"/>
+          <w:szCs w:val="28"/>
+        </w:rPr>
+        <w:t>time_step</w:t>
+      </w:r>
+      <w:proofErr w:type="spellEnd"/>
+      <w:r>
+        <w:rPr>
+          <w:rFonts w:ascii="Times New Roman" w:hAnsi="Times New Roman" w:cs="Times New Roman"/>
+          <w:sz w:val="28"/>
+          <w:szCs w:val="28"/>
+        </w:rPr>
+        <w:t xml:space="preserve">, </w:t>
+      </w:r>
+      <w:proofErr w:type="spellStart"/>
+      <w:r>
+        <w:rPr>
+          <w:rFonts w:ascii="Times New Roman" w:hAnsi="Times New Roman" w:cs="Times New Roman"/>
+          <w:sz w:val="28"/>
+          <w:szCs w:val="28"/>
+        </w:rPr>
+        <w:t>lstm_unit</w:t>
+      </w:r>
+      <w:proofErr w:type="spellEnd"/>
+      <w:r>
+        <w:rPr>
+          <w:rFonts w:ascii="Times New Roman" w:hAnsi="Times New Roman" w:cs="Times New Roman"/>
+          <w:sz w:val="28"/>
+          <w:szCs w:val="28"/>
+        </w:rPr>
+        <w:t xml:space="preserve">, </w:t>
+      </w:r>
+      <w:proofErr w:type="spellStart"/>
+      <w:r>
+        <w:rPr>
+          <w:rFonts w:ascii="Times New Roman" w:hAnsi="Times New Roman" w:cs="Times New Roman"/>
+          <w:sz w:val="28"/>
+          <w:szCs w:val="28"/>
+        </w:rPr>
+        <w:t>epocs</w:t>
+      </w:r>
+      <w:proofErr w:type="spellEnd"/>
+      <w:r>
+        <w:rPr>
+          <w:rFonts w:ascii="Times New Roman" w:hAnsi="Times New Roman" w:cs="Times New Roman"/>
+          <w:sz w:val="28"/>
+          <w:szCs w:val="28"/>
+        </w:rPr>
+        <w:t xml:space="preserve">, </w:t>
+      </w:r>
+      <w:proofErr w:type="spellStart"/>
+      <w:proofErr w:type="gramStart"/>
+      <w:r>
+        <w:rPr>
+          <w:rFonts w:ascii="Times New Roman" w:hAnsi="Times New Roman" w:cs="Times New Roman"/>
+          <w:sz w:val="28"/>
+          <w:szCs w:val="28"/>
+        </w:rPr>
+        <w:t>batch</w:t>
+      </w:r>
+      <w:proofErr w:type="gramEnd"/>
+      <w:r>
+        <w:rPr>
+          <w:rFonts w:ascii="Times New Roman" w:hAnsi="Times New Roman" w:cs="Times New Roman"/>
+          <w:sz w:val="28"/>
+          <w:szCs w:val="28"/>
+        </w:rPr>
+        <w:t>_size</w:t>
+      </w:r>
+      <w:proofErr w:type="spellEnd"/>
+      <w:r>
+        <w:rPr>
+          <w:rFonts w:ascii="Times New Roman" w:hAnsi="Times New Roman" w:cs="Times New Roman"/>
+          <w:sz w:val="28"/>
+          <w:szCs w:val="28"/>
+        </w:rPr>
+        <w:t>.</w:t>
       </w:r>
     </w:p>
     <w:p>
@@ -3775,13 +4101,23 @@
           <w:szCs w:val="28"/>
         </w:rPr>
       </w:pPr>
-      <w:r>
-        <w:rPr>
-          <w:rFonts w:ascii="Times New Roman" w:hAnsi="Times New Roman" w:cs="Times New Roman"/>
-          <w:sz w:val="28"/>
-          <w:szCs w:val="28"/>
-        </w:rPr>
-        <w:t>time_step: This parameter for time series number of previous day for prediction. The values are 7, 14, and 28 days.</w:t>
+      <w:proofErr w:type="spellStart"/>
+      <w:r>
+        <w:rPr>
+          <w:rFonts w:ascii="Times New Roman" w:hAnsi="Times New Roman" w:cs="Times New Roman"/>
+          <w:sz w:val="28"/>
+          <w:szCs w:val="28"/>
+        </w:rPr>
+        <w:t>time_step</w:t>
+      </w:r>
+      <w:proofErr w:type="spellEnd"/>
+      <w:r>
+        <w:rPr>
+          <w:rFonts w:ascii="Times New Roman" w:hAnsi="Times New Roman" w:cs="Times New Roman"/>
+          <w:sz w:val="28"/>
+          <w:szCs w:val="28"/>
+        </w:rPr>
+        <w:t>: This parameter for time series number of previous day for prediction. The values are 7, 14, and 28 days.</w:t>
       </w:r>
     </w:p>
     <w:p>
@@ -3802,13 +4138,23 @@
           <w:szCs w:val="28"/>
         </w:rPr>
       </w:pPr>
-      <w:r>
-        <w:rPr>
-          <w:rFonts w:ascii="Times New Roman" w:hAnsi="Times New Roman" w:cs="Times New Roman"/>
-          <w:sz w:val="28"/>
-          <w:szCs w:val="28"/>
-        </w:rPr>
-        <w:t xml:space="preserve">lstm_unit: Define the LSTM units in each LSTM layers and the values are 64, and 128. </w:t>
+      <w:proofErr w:type="spellStart"/>
+      <w:r>
+        <w:rPr>
+          <w:rFonts w:ascii="Times New Roman" w:hAnsi="Times New Roman" w:cs="Times New Roman"/>
+          <w:sz w:val="28"/>
+          <w:szCs w:val="28"/>
+        </w:rPr>
+        <w:t>lstm_unit</w:t>
+      </w:r>
+      <w:proofErr w:type="spellEnd"/>
+      <w:r>
+        <w:rPr>
+          <w:rFonts w:ascii="Times New Roman" w:hAnsi="Times New Roman" w:cs="Times New Roman"/>
+          <w:sz w:val="28"/>
+          <w:szCs w:val="28"/>
+        </w:rPr>
+        <w:t xml:space="preserve">: Define the LSTM units in each LSTM layers and the values are 64, and 128. </w:t>
       </w:r>
     </w:p>
     <w:p>
@@ -3829,13 +4175,23 @@
           <w:szCs w:val="28"/>
         </w:rPr>
       </w:pPr>
-      <w:r>
-        <w:rPr>
-          <w:rFonts w:ascii="Times New Roman" w:hAnsi="Times New Roman" w:cs="Times New Roman"/>
-          <w:sz w:val="28"/>
-          <w:szCs w:val="28"/>
-        </w:rPr>
-        <w:t>epochs: The number of epochs is the number of complete passes through the training dataset. Values are 100, and 500.</w:t>
+      <w:proofErr w:type="gramStart"/>
+      <w:r>
+        <w:rPr>
+          <w:rFonts w:ascii="Times New Roman" w:hAnsi="Times New Roman" w:cs="Times New Roman"/>
+          <w:sz w:val="28"/>
+          <w:szCs w:val="28"/>
+        </w:rPr>
+        <w:t>epochs</w:t>
+      </w:r>
+      <w:proofErr w:type="gramEnd"/>
+      <w:r>
+        <w:rPr>
+          <w:rFonts w:ascii="Times New Roman" w:hAnsi="Times New Roman" w:cs="Times New Roman"/>
+          <w:sz w:val="28"/>
+          <w:szCs w:val="28"/>
+        </w:rPr>
+        <w:t>: The number of epochs is the number of complete passes through the training dataset. Values are 100, and 500.</w:t>
       </w:r>
     </w:p>
     <w:p>
@@ -3856,13 +4212,23 @@
           <w:szCs w:val="28"/>
         </w:rPr>
       </w:pPr>
-      <w:r>
-        <w:rPr>
-          <w:rFonts w:ascii="Times New Roman" w:hAnsi="Times New Roman" w:cs="Times New Roman"/>
-          <w:sz w:val="28"/>
-          <w:szCs w:val="28"/>
-        </w:rPr>
-        <w:t xml:space="preserve">batch_size: The batch size is a number of samples processed before the model is updated. Values are 16, and 64. </w:t>
+      <w:proofErr w:type="spellStart"/>
+      <w:r>
+        <w:rPr>
+          <w:rFonts w:ascii="Times New Roman" w:hAnsi="Times New Roman" w:cs="Times New Roman"/>
+          <w:sz w:val="28"/>
+          <w:szCs w:val="28"/>
+        </w:rPr>
+        <w:t>batch_size</w:t>
+      </w:r>
+      <w:proofErr w:type="spellEnd"/>
+      <w:r>
+        <w:rPr>
+          <w:rFonts w:ascii="Times New Roman" w:hAnsi="Times New Roman" w:cs="Times New Roman"/>
+          <w:sz w:val="28"/>
+          <w:szCs w:val="28"/>
+        </w:rPr>
+        <w:t xml:space="preserve">: The batch size is a number of samples processed before the model is updated. Values are 16, and 64. </w:t>
       </w:r>
     </w:p>
     <w:p>
@@ -3883,7 +4249,25 @@
           <w:sz w:val="28"/>
           <w:szCs w:val="28"/>
         </w:rPr>
-        <w:t xml:space="preserve">As there are total 3, 2, 2, 2 numbers of parameter. So, I have to run total (3 x 2 x 2 x 2) = 24 times for each data set. And I have two dataset. So, I need  to run my algorithm 48 times and the all possible values are given below: </w:t>
+        <w:t xml:space="preserve">As there are total 3, 2, 2, 2 numbers of parameter. So, I have to run total (3 x 2 x 2 x 2) = 24 times for each data set. And I have two dataset. So, I </w:t>
+      </w:r>
+      <w:proofErr w:type="gramStart"/>
+      <w:r>
+        <w:rPr>
+          <w:rFonts w:ascii="Times New Roman" w:hAnsi="Times New Roman" w:cs="Times New Roman"/>
+          <w:sz w:val="28"/>
+          <w:szCs w:val="28"/>
+        </w:rPr>
+        <w:t>need  to</w:t>
+      </w:r>
+      <w:proofErr w:type="gramEnd"/>
+      <w:r>
+        <w:rPr>
+          <w:rFonts w:ascii="Times New Roman" w:hAnsi="Times New Roman" w:cs="Times New Roman"/>
+          <w:sz w:val="28"/>
+          <w:szCs w:val="28"/>
+        </w:rPr>
+        <w:t xml:space="preserve"> run my algorithm 48 times and the all possible values are given below: </w:t>
       </w:r>
     </w:p>
     <w:tbl>
@@ -16678,31 +17062,40 @@
                 <w:sz w:val="24"/>
                 <w:szCs w:val="24"/>
               </w:rPr>
-              <w:t>Figure-51</w:t>
-            </w:r>
-            <w:r>
-              <w:rPr>
-                <w:rFonts w:ascii="Times New Roman" w:hAnsi="Times New Roman" w:cs="Times New Roman"/>
-                <w:sz w:val="24"/>
-                <w:szCs w:val="24"/>
-              </w:rPr>
-              <w:t xml:space="preserve">: </w:t>
-            </w:r>
-            <w:r>
-              <w:rPr>
-                <w:rFonts w:ascii="Times New Roman" w:hAnsi="Times New Roman" w:cs="Times New Roman"/>
-                <w:sz w:val="24"/>
-                <w:szCs w:val="24"/>
-              </w:rPr>
-              <w:t>BTC_08</w:t>
-            </w:r>
-            <w:r>
-              <w:rPr>
-                <w:rFonts w:ascii="Times New Roman" w:hAnsi="Times New Roman" w:cs="Times New Roman"/>
-                <w:sz w:val="24"/>
-                <w:szCs w:val="24"/>
-              </w:rPr>
-              <w:t>.png</w:t>
+              <w:fldChar w:fldCharType="begin"/>
+            </w:r>
+            <w:r>
+              <w:rPr>
+                <w:rFonts w:ascii="Times New Roman" w:hAnsi="Times New Roman" w:cs="Times New Roman"/>
+                <w:sz w:val="24"/>
+                <w:szCs w:val="24"/>
+              </w:rPr>
+              <w:instrText>HYPERLINK  \l "tab_32"</w:instrText>
+            </w:r>
+            <w:r>
+              <w:rPr>
+                <w:rFonts w:ascii="Times New Roman" w:hAnsi="Times New Roman" w:cs="Times New Roman"/>
+                <w:sz w:val="24"/>
+                <w:szCs w:val="24"/>
+              </w:rPr>
+              <w:fldChar w:fldCharType="separate"/>
+            </w:r>
+            <w:r>
+              <w:rPr>
+                <w:rStyle w:val="Hyperlink"/>
+                <w:rFonts w:ascii="Times New Roman" w:hAnsi="Times New Roman" w:cs="Times New Roman"/>
+                <w:sz w:val="24"/>
+                <w:szCs w:val="24"/>
+              </w:rPr>
+              <w:t>Figure-51: BTC_08.png</w:t>
+            </w:r>
+            <w:r>
+              <w:rPr>
+                <w:rFonts w:ascii="Times New Roman" w:hAnsi="Times New Roman" w:cs="Times New Roman"/>
+                <w:sz w:val="24"/>
+                <w:szCs w:val="24"/>
+              </w:rPr>
+              <w:fldChar w:fldCharType="end"/>
             </w:r>
           </w:p>
         </w:tc>
@@ -17025,31 +17418,40 @@
                 <w:sz w:val="24"/>
                 <w:szCs w:val="24"/>
               </w:rPr>
-              <w:t>Figure-54</w:t>
-            </w:r>
-            <w:r>
-              <w:rPr>
-                <w:rFonts w:ascii="Times New Roman" w:hAnsi="Times New Roman" w:cs="Times New Roman"/>
-                <w:sz w:val="24"/>
-                <w:szCs w:val="24"/>
-              </w:rPr>
-              <w:t xml:space="preserve">: </w:t>
-            </w:r>
-            <w:r>
-              <w:rPr>
-                <w:rFonts w:ascii="Times New Roman" w:hAnsi="Times New Roman" w:cs="Times New Roman"/>
-                <w:sz w:val="24"/>
-                <w:szCs w:val="24"/>
-              </w:rPr>
-              <w:t>BTC_11</w:t>
-            </w:r>
-            <w:r>
-              <w:rPr>
-                <w:rFonts w:ascii="Times New Roman" w:hAnsi="Times New Roman" w:cs="Times New Roman"/>
-                <w:sz w:val="24"/>
-                <w:szCs w:val="24"/>
-              </w:rPr>
-              <w:t>.png</w:t>
+              <w:fldChar w:fldCharType="begin"/>
+            </w:r>
+            <w:r>
+              <w:rPr>
+                <w:rFonts w:ascii="Times New Roman" w:hAnsi="Times New Roman" w:cs="Times New Roman"/>
+                <w:sz w:val="24"/>
+                <w:szCs w:val="24"/>
+              </w:rPr>
+              <w:instrText xml:space="preserve"> HYPERLINK  \l "tab_35" </w:instrText>
+            </w:r>
+            <w:r>
+              <w:rPr>
+                <w:rFonts w:ascii="Times New Roman" w:hAnsi="Times New Roman" w:cs="Times New Roman"/>
+                <w:sz w:val="24"/>
+                <w:szCs w:val="24"/>
+              </w:rPr>
+              <w:fldChar w:fldCharType="separate"/>
+            </w:r>
+            <w:r>
+              <w:rPr>
+                <w:rStyle w:val="Hyperlink"/>
+                <w:rFonts w:ascii="Times New Roman" w:hAnsi="Times New Roman" w:cs="Times New Roman"/>
+                <w:sz w:val="24"/>
+                <w:szCs w:val="24"/>
+              </w:rPr>
+              <w:t>Figure-54: BTC_11.png</w:t>
+            </w:r>
+            <w:r>
+              <w:rPr>
+                <w:rFonts w:ascii="Times New Roman" w:hAnsi="Times New Roman" w:cs="Times New Roman"/>
+                <w:sz w:val="24"/>
+                <w:szCs w:val="24"/>
+              </w:rPr>
+              <w:fldChar w:fldCharType="end"/>
             </w:r>
           </w:p>
         </w:tc>
@@ -17484,31 +17886,40 @@
                 <w:sz w:val="24"/>
                 <w:szCs w:val="24"/>
               </w:rPr>
-              <w:t>Figure-58</w:t>
-            </w:r>
-            <w:r>
-              <w:rPr>
-                <w:rFonts w:ascii="Times New Roman" w:hAnsi="Times New Roman" w:cs="Times New Roman"/>
-                <w:sz w:val="24"/>
-                <w:szCs w:val="24"/>
-              </w:rPr>
-              <w:t xml:space="preserve">: </w:t>
-            </w:r>
-            <w:r>
-              <w:rPr>
-                <w:rFonts w:ascii="Times New Roman" w:hAnsi="Times New Roman" w:cs="Times New Roman"/>
-                <w:sz w:val="24"/>
-                <w:szCs w:val="24"/>
-              </w:rPr>
-              <w:t>BTC_15</w:t>
-            </w:r>
-            <w:r>
-              <w:rPr>
-                <w:rFonts w:ascii="Times New Roman" w:hAnsi="Times New Roman" w:cs="Times New Roman"/>
-                <w:sz w:val="24"/>
-                <w:szCs w:val="24"/>
-              </w:rPr>
-              <w:t>.png</w:t>
+              <w:fldChar w:fldCharType="begin"/>
+            </w:r>
+            <w:r>
+              <w:rPr>
+                <w:rFonts w:ascii="Times New Roman" w:hAnsi="Times New Roman" w:cs="Times New Roman"/>
+                <w:sz w:val="24"/>
+                <w:szCs w:val="24"/>
+              </w:rPr>
+              <w:instrText xml:space="preserve"> HYPERLINK  \l "tab_39" </w:instrText>
+            </w:r>
+            <w:r>
+              <w:rPr>
+                <w:rFonts w:ascii="Times New Roman" w:hAnsi="Times New Roman" w:cs="Times New Roman"/>
+                <w:sz w:val="24"/>
+                <w:szCs w:val="24"/>
+              </w:rPr>
+              <w:fldChar w:fldCharType="separate"/>
+            </w:r>
+            <w:r>
+              <w:rPr>
+                <w:rStyle w:val="Hyperlink"/>
+                <w:rFonts w:ascii="Times New Roman" w:hAnsi="Times New Roman" w:cs="Times New Roman"/>
+                <w:sz w:val="24"/>
+                <w:szCs w:val="24"/>
+              </w:rPr>
+              <w:t>Figure-58: BTC_15.png</w:t>
+            </w:r>
+            <w:r>
+              <w:rPr>
+                <w:rFonts w:ascii="Times New Roman" w:hAnsi="Times New Roman" w:cs="Times New Roman"/>
+                <w:sz w:val="24"/>
+                <w:szCs w:val="24"/>
+              </w:rPr>
+              <w:fldChar w:fldCharType="end"/>
             </w:r>
           </w:p>
         </w:tc>
@@ -17954,31 +18365,40 @@
                 <w:sz w:val="24"/>
                 <w:szCs w:val="24"/>
               </w:rPr>
-              <w:t>Figure-62</w:t>
-            </w:r>
-            <w:r>
-              <w:rPr>
-                <w:rFonts w:ascii="Times New Roman" w:hAnsi="Times New Roman" w:cs="Times New Roman"/>
-                <w:sz w:val="24"/>
-                <w:szCs w:val="24"/>
-              </w:rPr>
-              <w:t xml:space="preserve">: </w:t>
-            </w:r>
-            <w:r>
-              <w:rPr>
-                <w:rFonts w:ascii="Times New Roman" w:hAnsi="Times New Roman" w:cs="Times New Roman"/>
-                <w:sz w:val="24"/>
-                <w:szCs w:val="24"/>
-              </w:rPr>
-              <w:t>BTC_19</w:t>
-            </w:r>
-            <w:r>
-              <w:rPr>
-                <w:rFonts w:ascii="Times New Roman" w:hAnsi="Times New Roman" w:cs="Times New Roman"/>
-                <w:sz w:val="24"/>
-                <w:szCs w:val="24"/>
-              </w:rPr>
-              <w:t>.png</w:t>
+              <w:fldChar w:fldCharType="begin"/>
+            </w:r>
+            <w:r>
+              <w:rPr>
+                <w:rFonts w:ascii="Times New Roman" w:hAnsi="Times New Roman" w:cs="Times New Roman"/>
+                <w:sz w:val="24"/>
+                <w:szCs w:val="24"/>
+              </w:rPr>
+              <w:instrText xml:space="preserve"> HYPERLINK  \l "tab_43" </w:instrText>
+            </w:r>
+            <w:r>
+              <w:rPr>
+                <w:rFonts w:ascii="Times New Roman" w:hAnsi="Times New Roman" w:cs="Times New Roman"/>
+                <w:sz w:val="24"/>
+                <w:szCs w:val="24"/>
+              </w:rPr>
+              <w:fldChar w:fldCharType="separate"/>
+            </w:r>
+            <w:r>
+              <w:rPr>
+                <w:rStyle w:val="Hyperlink"/>
+                <w:rFonts w:ascii="Times New Roman" w:hAnsi="Times New Roman" w:cs="Times New Roman"/>
+                <w:sz w:val="24"/>
+                <w:szCs w:val="24"/>
+              </w:rPr>
+              <w:t>Figure-62: BTC_19.png</w:t>
+            </w:r>
+            <w:r>
+              <w:rPr>
+                <w:rFonts w:ascii="Times New Roman" w:hAnsi="Times New Roman" w:cs="Times New Roman"/>
+                <w:sz w:val="24"/>
+                <w:szCs w:val="24"/>
+              </w:rPr>
+              <w:fldChar w:fldCharType="end"/>
             </w:r>
           </w:p>
         </w:tc>
@@ -18413,31 +18833,40 @@
                 <w:sz w:val="24"/>
                 <w:szCs w:val="24"/>
               </w:rPr>
-              <w:t>Figure-66</w:t>
-            </w:r>
-            <w:r>
-              <w:rPr>
-                <w:rFonts w:ascii="Times New Roman" w:hAnsi="Times New Roman" w:cs="Times New Roman"/>
-                <w:sz w:val="24"/>
-                <w:szCs w:val="24"/>
-              </w:rPr>
-              <w:t xml:space="preserve">: </w:t>
-            </w:r>
-            <w:r>
-              <w:rPr>
-                <w:rFonts w:ascii="Times New Roman" w:hAnsi="Times New Roman" w:cs="Times New Roman"/>
-                <w:sz w:val="24"/>
-                <w:szCs w:val="24"/>
-              </w:rPr>
-              <w:t>BTC_23</w:t>
-            </w:r>
-            <w:r>
-              <w:rPr>
-                <w:rFonts w:ascii="Times New Roman" w:hAnsi="Times New Roman" w:cs="Times New Roman"/>
-                <w:sz w:val="24"/>
-                <w:szCs w:val="24"/>
-              </w:rPr>
-              <w:t>.png</w:t>
+              <w:fldChar w:fldCharType="begin"/>
+            </w:r>
+            <w:r>
+              <w:rPr>
+                <w:rFonts w:ascii="Times New Roman" w:hAnsi="Times New Roman" w:cs="Times New Roman"/>
+                <w:sz w:val="24"/>
+                <w:szCs w:val="24"/>
+              </w:rPr>
+              <w:instrText xml:space="preserve"> HYPERLINK  \l "tab_47" </w:instrText>
+            </w:r>
+            <w:r>
+              <w:rPr>
+                <w:rFonts w:ascii="Times New Roman" w:hAnsi="Times New Roman" w:cs="Times New Roman"/>
+                <w:sz w:val="24"/>
+                <w:szCs w:val="24"/>
+              </w:rPr>
+              <w:fldChar w:fldCharType="separate"/>
+            </w:r>
+            <w:r>
+              <w:rPr>
+                <w:rStyle w:val="Hyperlink"/>
+                <w:rFonts w:ascii="Times New Roman" w:hAnsi="Times New Roman" w:cs="Times New Roman"/>
+                <w:sz w:val="24"/>
+                <w:szCs w:val="24"/>
+              </w:rPr>
+              <w:t>Figure-66: BTC_23.png</w:t>
+            </w:r>
+            <w:r>
+              <w:rPr>
+                <w:rFonts w:ascii="Times New Roman" w:hAnsi="Times New Roman" w:cs="Times New Roman"/>
+                <w:sz w:val="24"/>
+                <w:szCs w:val="24"/>
+              </w:rPr>
+              <w:fldChar w:fldCharType="end"/>
             </w:r>
           </w:p>
         </w:tc>
@@ -18640,6 +19069,7 @@
         </w:rPr>
         <w:t xml:space="preserve">For </w:t>
       </w:r>
+      <w:proofErr w:type="spellStart"/>
       <w:r>
         <w:rPr>
           <w:rFonts w:ascii="Times New Roman" w:hAnsi="Times New Roman" w:cs="Times New Roman"/>
@@ -18648,6 +19078,7 @@
         </w:rPr>
         <w:t>Ethereum</w:t>
       </w:r>
+      <w:proofErr w:type="spellEnd"/>
       <w:r>
         <w:rPr>
           <w:rFonts w:ascii="Times New Roman" w:hAnsi="Times New Roman" w:cs="Times New Roman"/>
@@ -18724,7 +19155,25 @@
           <w:sz w:val="28"/>
           <w:szCs w:val="28"/>
         </w:rPr>
-        <w:t xml:space="preserve"> (on Ethereum data set)</w:t>
+        <w:t xml:space="preserve"> (on </w:t>
+      </w:r>
+      <w:proofErr w:type="spellStart"/>
+      <w:r>
+        <w:rPr>
+          <w:rFonts w:ascii="Times New Roman" w:hAnsi="Times New Roman" w:cs="Times New Roman"/>
+          <w:sz w:val="28"/>
+          <w:szCs w:val="28"/>
+        </w:rPr>
+        <w:t>Ethereum</w:t>
+      </w:r>
+      <w:proofErr w:type="spellEnd"/>
+      <w:r>
+        <w:rPr>
+          <w:rFonts w:ascii="Times New Roman" w:hAnsi="Times New Roman" w:cs="Times New Roman"/>
+          <w:sz w:val="28"/>
+          <w:szCs w:val="28"/>
+        </w:rPr>
+        <w:t xml:space="preserve"> data set)</w:t>
       </w:r>
       <w:r>
         <w:rPr>
@@ -18929,7 +19378,25 @@
           <w:sz w:val="28"/>
           <w:szCs w:val="28"/>
         </w:rPr>
-        <w:t xml:space="preserve">For Bitcoin the test RMSE value is huge 2392.9758, When applying the parameter </w:t>
+        <w:t xml:space="preserve">For </w:t>
+      </w:r>
+      <w:proofErr w:type="spellStart"/>
+      <w:r>
+        <w:rPr>
+          <w:rFonts w:ascii="Times New Roman" w:hAnsi="Times New Roman" w:cs="Times New Roman"/>
+          <w:sz w:val="28"/>
+          <w:szCs w:val="28"/>
+        </w:rPr>
+        <w:t>Bitcoin</w:t>
+      </w:r>
+      <w:proofErr w:type="spellEnd"/>
+      <w:r>
+        <w:rPr>
+          <w:rFonts w:ascii="Times New Roman" w:hAnsi="Times New Roman" w:cs="Times New Roman"/>
+          <w:sz w:val="28"/>
+          <w:szCs w:val="28"/>
+        </w:rPr>
+        <w:t xml:space="preserve"> the test RMSE value is huge 2392.9758, When applying the parameter </w:t>
       </w:r>
       <w:hyperlink w:anchor="tab_btc_14" w:history="1">
         <w:r>
@@ -19051,6 +19518,7 @@
         <w:t xml:space="preserve">, </w:t>
       </w:r>
       <w:hyperlink w:anchor="fig_66" w:history="1">
+        <w:proofErr w:type="gramStart"/>
         <w:r>
           <w:rPr>
             <w:rStyle w:val="Hyperlink"/>
@@ -19058,7 +19526,17 @@
             <w:sz w:val="28"/>
             <w:szCs w:val="28"/>
           </w:rPr>
-          <w:t>fig-66</w:t>
+          <w:t>fig</w:t>
+        </w:r>
+        <w:proofErr w:type="gramEnd"/>
+        <w:r>
+          <w:rPr>
+            <w:rStyle w:val="Hyperlink"/>
+            <w:rFonts w:ascii="Times New Roman" w:hAnsi="Times New Roman" w:cs="Times New Roman"/>
+            <w:sz w:val="28"/>
+            <w:szCs w:val="28"/>
+          </w:rPr>
+          <w:t>-66</w:t>
         </w:r>
       </w:hyperlink>
       <w:r>
@@ -19325,6 +19803,48 @@
           <w:szCs w:val="28"/>
         </w:rPr>
         <w:t xml:space="preserve"> </w:t>
+      </w:r>
+    </w:p>
+    <w:p>
+      <w:pPr>
+        <w:tabs>
+          <w:tab w:val="left" w:pos="3267"/>
+        </w:tabs>
+        <w:spacing w:before="1000"/>
+        <w:rPr>
+          <w:rFonts w:ascii="Times New Roman" w:hAnsi="Times New Roman" w:cs="Times New Roman"/>
+          <w:i/>
+          <w:sz w:val="28"/>
+          <w:szCs w:val="28"/>
+        </w:rPr>
+      </w:pPr>
+      <w:r>
+        <w:rPr>
+          <w:rFonts w:ascii="Times New Roman" w:hAnsi="Times New Roman" w:cs="Times New Roman"/>
+          <w:b/>
+          <w:i/>
+          <w:sz w:val="28"/>
+          <w:szCs w:val="28"/>
+        </w:rPr>
+        <w:t>Consent:</w:t>
+      </w:r>
+      <w:r>
+        <w:rPr>
+          <w:rFonts w:ascii="Times New Roman" w:hAnsi="Times New Roman" w:cs="Times New Roman"/>
+          <w:i/>
+          <w:sz w:val="28"/>
+          <w:szCs w:val="28"/>
+        </w:rPr>
+        <w:t xml:space="preserve"> Any one can use the code and other resources from thi</w:t>
+      </w:r>
+      <w:r>
+        <w:rPr>
+          <w:rFonts w:ascii="Times New Roman" w:hAnsi="Times New Roman" w:cs="Times New Roman"/>
+          <w:i/>
+          <w:sz w:val="28"/>
+          <w:szCs w:val="28"/>
+        </w:rPr>
+        <w:t>s project.</w:t>
       </w:r>
       <w:bookmarkStart w:id="55" w:name="_GoBack"/>
       <w:bookmarkEnd w:id="55"/>
@@ -19405,7 +19925,7 @@
           <w:rPr>
             <w:noProof/>
           </w:rPr>
-          <w:t>18</w:t>
+          <w:t>19</w:t>
         </w:r>
         <w:r>
           <w:rPr>
@@ -21078,7 +21598,7 @@
 </file>
 
 <file path=customXml/itemProps1.xml><?xml version="1.0" encoding="utf-8"?>
-<ds:datastoreItem xmlns:ds="http://schemas.openxmlformats.org/officeDocument/2006/customXml" ds:itemID="{9A11CCF8-6FAB-45EF-B22B-1D14873C8787}">
+<ds:datastoreItem xmlns:ds="http://schemas.openxmlformats.org/officeDocument/2006/customXml" ds:itemID="{93C2DEFA-2587-4805-81C5-78D5C755F509}">
   <ds:schemaRefs>
     <ds:schemaRef ds:uri="http://schemas.openxmlformats.org/officeDocument/2006/bibliography"/>
   </ds:schemaRefs>

</xml_diff>